<commit_message>
updated lab3 and 4
</commit_message>
<xml_diff>
--- a/labs/week4/lab 3 - Money Lab/lab_3-money_lab-luca_novello.docx
+++ b/labs/week4/lab 3 - Money Lab/lab_3-money_lab-luca_novello.docx
@@ -20,7 +20,7 @@
           <w:sz w:val="44"/>
           <w:szCs w:val="44"/>
         </w:rPr>
-        <w:t xml:space="preserve">Week 4 - </w:t>
+        <w:t xml:space="preserve">Week </w:t>
       </w:r>
       <w:r>
         <w:rPr>
@@ -29,7 +29,34 @@
           <w:sz w:val="44"/>
           <w:szCs w:val="44"/>
         </w:rPr>
-        <w:t>Money Lab</w:t>
+        <w:t>5</w:t>
+      </w:r>
+      <w:r>
+        <w:rPr>
+          <w:rFonts w:ascii="Poppins Black" w:hAnsi="Poppins Black" w:cs="Poppins Black"/>
+          <w:color w:val="0E2841" w:themeColor="text2"/>
+          <w:sz w:val="44"/>
+          <w:szCs w:val="44"/>
+        </w:rPr>
+        <w:t xml:space="preserve"> - </w:t>
+      </w:r>
+      <w:r>
+        <w:rPr>
+          <w:rFonts w:ascii="Poppins Black" w:hAnsi="Poppins Black" w:cs="Poppins Black"/>
+          <w:color w:val="0E2841" w:themeColor="text2"/>
+          <w:sz w:val="44"/>
+          <w:szCs w:val="44"/>
+        </w:rPr>
+        <w:t>Inventory</w:t>
+      </w:r>
+      <w:r>
+        <w:rPr>
+          <w:rFonts w:ascii="Poppins Black" w:hAnsi="Poppins Black" w:cs="Poppins Black"/>
+          <w:color w:val="0E2841" w:themeColor="text2"/>
+          <w:sz w:val="44"/>
+          <w:szCs w:val="44"/>
+        </w:rPr>
+        <w:t xml:space="preserve"> Lab</w:t>
       </w:r>
     </w:p>
     <w:p>
@@ -55,7 +82,7 @@
           <w:sz w:val="20"/>
           <w:szCs w:val="20"/>
         </w:rPr>
-        <w:t xml:space="preserve"> | </w:t>
+        <w:t xml:space="preserve"> | October </w:t>
       </w:r>
       <w:r>
         <w:rPr>
@@ -63,7 +90,23 @@
           <w:sz w:val="20"/>
           <w:szCs w:val="20"/>
         </w:rPr>
-        <w:t>October 4, 2024</w:t>
+        <w:t>1</w:t>
+      </w:r>
+      <w:r>
+        <w:rPr>
+          <w:rFonts w:ascii="Inter" w:hAnsi="Inter"/>
+          <w:sz w:val="20"/>
+          <w:szCs w:val="20"/>
+        </w:rPr>
+        <w:t>2</w:t>
+      </w:r>
+      <w:r>
+        <w:rPr>
+          <w:rFonts w:ascii="Inter" w:hAnsi="Inter"/>
+          <w:sz w:val="20"/>
+          <w:szCs w:val="20"/>
+        </w:rPr>
+        <w:t>, 2024</w:t>
       </w:r>
     </w:p>
     <w:p>
@@ -82,7 +125,7 @@
         <w:rPr>
           <w:rStyle w:val="Heading2Char"/>
         </w:rPr>
-        <w:t>Transaction</w:t>
+        <w:t>Product</w:t>
       </w:r>
       <w:r>
         <w:rPr>
@@ -91,38 +134,14 @@
         <w:t xml:space="preserve"> Class</w:t>
       </w:r>
       <w:r>
+        <w:rPr>
+          <w:rStyle w:val="Heading2Char"/>
+        </w:rPr>
+        <w:t>es</w:t>
+      </w:r>
+      <w:r>
         <w:t>:</w:t>
       </w:r>
-    </w:p>
-    <w:p>
-      <w:pPr>
-        <w:ind w:right="180"/>
-        <w:jc w:val="both"/>
-        <w:rPr>
-          <w:rFonts w:ascii="Inter" w:hAnsi="Inter"/>
-          <w:sz w:val="20"/>
-          <w:szCs w:val="20"/>
-        </w:rPr>
-      </w:pPr>
-      <w:r>
-        <w:rPr>
-          <w:rFonts w:ascii="Inter" w:hAnsi="Inter"/>
-          <w:sz w:val="20"/>
-          <w:szCs w:val="20"/>
-        </w:rPr>
-        <w:t>The transaction class can be used for both income and expense transactions as it maintains the same attributes.  The transactionType will be used to help identify between the different transaction types.</w:t>
-      </w:r>
-    </w:p>
-    <w:p>
-      <w:pPr>
-        <w:ind w:right="180"/>
-        <w:jc w:val="both"/>
-        <w:rPr>
-          <w:rFonts w:ascii="Inter" w:hAnsi="Inter"/>
-          <w:sz w:val="20"/>
-          <w:szCs w:val="20"/>
-        </w:rPr>
-      </w:pPr>
     </w:p>
     <w:p>
       <w:pPr>
@@ -136,10 +155,10 @@
           <w:noProof/>
         </w:rPr>
         <w:drawing>
-          <wp:inline distT="0" distB="0" distL="0" distR="0" wp14:anchorId="51B98403" wp14:editId="681C02BF">
-            <wp:extent cx="5079169" cy="1840675"/>
-            <wp:effectExtent l="0" t="0" r="7620" b="7620"/>
-            <wp:docPr id="850949505" name="Picture 1"/>
+          <wp:inline distT="0" distB="0" distL="0" distR="0" wp14:anchorId="737746E1" wp14:editId="33F71851">
+            <wp:extent cx="6972300" cy="3962400"/>
+            <wp:effectExtent l="0" t="0" r="0" b="0"/>
+            <wp:docPr id="770148185" name="Picture 1"/>
             <wp:cNvGraphicFramePr>
               <a:graphicFrameLocks xmlns:a="http://schemas.openxmlformats.org/drawingml/2006/main" noChangeAspect="1"/>
             </wp:cNvGraphicFramePr>
@@ -168,7 +187,7 @@
                   <pic:spPr bwMode="auto">
                     <a:xfrm>
                       <a:off x="0" y="0"/>
-                      <a:ext cx="5128100" cy="1858407"/>
+                      <a:ext cx="6972300" cy="3962400"/>
                     </a:xfrm>
                     <a:prstGeom prst="rect">
                       <a:avLst/>
@@ -194,48 +213,48 @@
     </w:p>
     <w:p>
       <w:pPr>
+        <w:rPr>
+          <w:rStyle w:val="Heading2Char"/>
+        </w:rPr>
+      </w:pPr>
+      <w:r>
+        <w:rPr>
+          <w:rStyle w:val="Heading2Char"/>
+        </w:rPr>
+        <w:br w:type="page"/>
+      </w:r>
+    </w:p>
+    <w:p>
+      <w:pPr>
         <w:pStyle w:val="Heading2"/>
       </w:pPr>
       <w:r>
         <w:rPr>
           <w:rStyle w:val="Heading2Char"/>
         </w:rPr>
-        <w:t>Create New Transaction (</w:t>
+        <w:lastRenderedPageBreak/>
+        <w:t xml:space="preserve">Create New </w:t>
       </w:r>
       <w:r>
         <w:rPr>
           <w:rStyle w:val="Heading2Char"/>
         </w:rPr>
-        <w:t>Income and Expense Transactions</w:t>
-      </w:r>
-      <w:r>
-        <w:rPr>
-          <w:rStyle w:val="Heading2Char"/>
-        </w:rPr>
-        <w:t>)</w:t>
+        <w:t>Product</w:t>
       </w:r>
       <w:r>
         <w:t>:</w:t>
       </w:r>
     </w:p>
     <w:p>
-      <w:pPr>
-        <w:ind w:left="-360"/>
-        <w:jc w:val="center"/>
-        <w:rPr>
-          <w:rFonts w:ascii="Inter" w:hAnsi="Inter"/>
-        </w:rPr>
-      </w:pPr>
-      <w:r>
-        <w:rPr>
-          <w:rFonts w:ascii="Inter" w:hAnsi="Inter"/>
+      <w:r>
+        <w:rPr>
           <w:noProof/>
         </w:rPr>
         <w:drawing>
-          <wp:inline distT="0" distB="0" distL="0" distR="0" wp14:anchorId="1C899211" wp14:editId="24B5A8DE">
-            <wp:extent cx="7267699" cy="4690348"/>
+          <wp:inline distT="0" distB="0" distL="0" distR="0" wp14:anchorId="502A6845" wp14:editId="08B21C5F">
+            <wp:extent cx="6972300" cy="5264991"/>
             <wp:effectExtent l="0" t="0" r="0" b="0"/>
-            <wp:docPr id="2039329418" name="Picture 2"/>
+            <wp:docPr id="1113889093" name="Picture 2"/>
             <wp:cNvGraphicFramePr>
               <a:graphicFrameLocks xmlns:a="http://schemas.openxmlformats.org/drawingml/2006/main" noChangeAspect="1"/>
             </wp:cNvGraphicFramePr>
@@ -264,7 +283,7 @@
                   <pic:spPr bwMode="auto">
                     <a:xfrm>
                       <a:off x="0" y="0"/>
-                      <a:ext cx="7301915" cy="4712430"/>
+                      <a:ext cx="7012558" cy="5295391"/>
                     </a:xfrm>
                     <a:prstGeom prst="rect">
                       <a:avLst/>
@@ -283,10 +302,32 @@
     </w:p>
     <w:p>
       <w:pPr>
+        <w:ind w:left="-360"/>
+        <w:jc w:val="center"/>
         <w:rPr>
           <w:rFonts w:ascii="Inter" w:hAnsi="Inter"/>
         </w:rPr>
       </w:pPr>
+    </w:p>
+    <w:p>
+      <w:pPr>
+        <w:rPr>
+          <w:rFonts w:ascii="Inter" w:hAnsi="Inter"/>
+        </w:rPr>
+      </w:pPr>
+    </w:p>
+    <w:p>
+      <w:pPr>
+        <w:rPr>
+          <w:rStyle w:val="Heading2Char"/>
+        </w:rPr>
+      </w:pPr>
+      <w:r>
+        <w:rPr>
+          <w:rStyle w:val="Heading2Char"/>
+        </w:rPr>
+        <w:br w:type="page"/>
+      </w:r>
     </w:p>
     <w:p>
       <w:pPr>
@@ -297,27 +338,18 @@
           <w:rStyle w:val="Heading2Char"/>
         </w:rPr>
         <w:lastRenderedPageBreak/>
-        <w:t>Query Financial Transactions (Income and Expense Transactions)</w:t>
+        <w:t>Query Products by Product Type</w:t>
       </w:r>
       <w:r>
         <w:t>:</w:t>
       </w:r>
     </w:p>
     <w:p>
-      <w:pPr>
-        <w:rPr>
-          <w:rFonts w:ascii="Inter" w:hAnsi="Inter"/>
-          <w:sz w:val="20"/>
-          <w:szCs w:val="20"/>
-        </w:rPr>
-      </w:pPr>
-      <w:r>
-        <w:rPr>
-          <w:rFonts w:ascii="Inter" w:hAnsi="Inter"/>
-          <w:sz w:val="20"/>
-          <w:szCs w:val="20"/>
-        </w:rPr>
-        <w:t>When performing a query, the Domain Controller can loop through and get all the matching transactions, parse through and calculate the query parameters, and display the results.</w:t>
+      <w:r>
+        <w:t xml:space="preserve">Owner can select either a product type from a list or cancel. </w:t>
+      </w:r>
+      <w:r>
+        <w:t>Loop to get each Product for list of products by product type.</w:t>
       </w:r>
     </w:p>
     <w:p>
@@ -327,25 +359,16 @@
           <w:noProof/>
         </w:rPr>
       </w:pPr>
-    </w:p>
-    <w:p>
-      <w:pPr>
-        <w:ind w:left="-540"/>
-        <w:jc w:val="center"/>
-        <w:rPr>
-          <w:rFonts w:ascii="Inter" w:hAnsi="Inter"/>
-        </w:rPr>
-      </w:pPr>
       <w:r>
         <w:rPr>
           <w:rFonts w:ascii="Inter" w:hAnsi="Inter"/>
           <w:noProof/>
         </w:rPr>
         <w:drawing>
-          <wp:inline distT="0" distB="0" distL="0" distR="0" wp14:anchorId="1B2BE311" wp14:editId="6B990EA7">
-            <wp:extent cx="7372900" cy="4922874"/>
-            <wp:effectExtent l="0" t="0" r="0" b="0"/>
-            <wp:docPr id="205415512" name="Picture 3"/>
+          <wp:inline distT="0" distB="0" distL="0" distR="0" wp14:anchorId="6DF0AC0A" wp14:editId="1512AE36">
+            <wp:extent cx="6972300" cy="4200525"/>
+            <wp:effectExtent l="0" t="0" r="0" b="9525"/>
+            <wp:docPr id="168768638" name="Picture 3"/>
             <wp:cNvGraphicFramePr>
               <a:graphicFrameLocks xmlns:a="http://schemas.openxmlformats.org/drawingml/2006/main" noChangeAspect="1"/>
             </wp:cNvGraphicFramePr>
@@ -374,7 +397,7 @@
                   <pic:spPr bwMode="auto">
                     <a:xfrm>
                       <a:off x="0" y="0"/>
-                      <a:ext cx="7374736" cy="4924100"/>
+                      <a:ext cx="6972300" cy="4200525"/>
                     </a:xfrm>
                     <a:prstGeom prst="rect">
                       <a:avLst/>
@@ -393,6 +416,7 @@
     </w:p>
     <w:p>
       <w:pPr>
+        <w:ind w:left="-540"/>
         <w:rPr>
           <w:rFonts w:ascii="Inter" w:hAnsi="Inter"/>
         </w:rPr>
@@ -401,16 +425,96 @@
     <w:p>
       <w:pPr>
         <w:rPr>
+          <w:rStyle w:val="Heading2Char"/>
+        </w:rPr>
+      </w:pPr>
+      <w:r>
+        <w:rPr>
+          <w:rStyle w:val="Heading2Char"/>
+        </w:rPr>
+        <w:br w:type="page"/>
+      </w:r>
+    </w:p>
+    <w:p>
+      <w:pPr>
+        <w:pStyle w:val="Heading2"/>
+      </w:pPr>
+      <w:r>
+        <w:rPr>
+          <w:rStyle w:val="Heading2Char"/>
+        </w:rPr>
+        <w:lastRenderedPageBreak/>
+        <w:t>Create Purchase</w:t>
+      </w:r>
+      <w:r>
+        <w:t>:</w:t>
+      </w:r>
+    </w:p>
+    <w:p>
+      <w:r>
+        <w:t>This creates multiple ProductCopys in a loop.  There are multiple alts to account for Owner canceling out of the process.   Create ProductCopy is similar to create Product but with some additional variables and steps.</w:t>
+      </w:r>
+    </w:p>
+    <w:p>
+      <w:pPr>
+        <w:rPr>
           <w:rFonts w:ascii="Inter" w:hAnsi="Inter"/>
         </w:rPr>
       </w:pPr>
-    </w:p>
-    <w:p>
-      <w:pPr>
+      <w:r>
         <w:rPr>
           <w:rFonts w:ascii="Inter" w:hAnsi="Inter"/>
-        </w:rPr>
-      </w:pPr>
+          <w:noProof/>
+        </w:rPr>
+        <w:drawing>
+          <wp:inline distT="0" distB="0" distL="0" distR="0" wp14:anchorId="03CEA419" wp14:editId="69058D82">
+            <wp:extent cx="6962775" cy="7172325"/>
+            <wp:effectExtent l="0" t="0" r="9525" b="9525"/>
+            <wp:docPr id="888848153" name="Picture 4"/>
+            <wp:cNvGraphicFramePr>
+              <a:graphicFrameLocks xmlns:a="http://schemas.openxmlformats.org/drawingml/2006/main" noChangeAspect="1"/>
+            </wp:cNvGraphicFramePr>
+            <a:graphic xmlns:a="http://schemas.openxmlformats.org/drawingml/2006/main">
+              <a:graphicData uri="http://schemas.openxmlformats.org/drawingml/2006/picture">
+                <pic:pic xmlns:pic="http://schemas.openxmlformats.org/drawingml/2006/picture">
+                  <pic:nvPicPr>
+                    <pic:cNvPr id="0" name="Picture 4"/>
+                    <pic:cNvPicPr>
+                      <a:picLocks noChangeAspect="1" noChangeArrowheads="1"/>
+                    </pic:cNvPicPr>
+                  </pic:nvPicPr>
+                  <pic:blipFill>
+                    <a:blip r:embed="rId8" cstate="print">
+                      <a:extLst>
+                        <a:ext uri="{28A0092B-C50C-407E-A947-70E740481C1C}">
+                          <a14:useLocalDpi xmlns:a14="http://schemas.microsoft.com/office/drawing/2010/main" val="0"/>
+                        </a:ext>
+                      </a:extLst>
+                    </a:blip>
+                    <a:srcRect/>
+                    <a:stretch>
+                      <a:fillRect/>
+                    </a:stretch>
+                  </pic:blipFill>
+                  <pic:spPr bwMode="auto">
+                    <a:xfrm>
+                      <a:off x="0" y="0"/>
+                      <a:ext cx="6962775" cy="7172325"/>
+                    </a:xfrm>
+                    <a:prstGeom prst="rect">
+                      <a:avLst/>
+                    </a:prstGeom>
+                    <a:noFill/>
+                    <a:ln>
+                      <a:noFill/>
+                    </a:ln>
+                  </pic:spPr>
+                </pic:pic>
+              </a:graphicData>
+            </a:graphic>
+          </wp:inline>
+        </w:drawing>
+      </w:r>
     </w:p>
     <w:sectPr>
       <w:pgSz w:w="12240" w:h="15840"/>

</xml_diff>